<commit_message>
Patches for test file
</commit_message>
<xml_diff>
--- a/TEST_OVERHEATING/INTERNAL_TOOLS/reports/overheating_report.docx
+++ b/TEST_OVERHEATING/INTERNAL_TOOLS/reports/overheating_report.docx
@@ -73,12 +73,17 @@
       </w:pPr>
     </w:p>
     <w:p>
+      <w:r>
+        <w:br w:type="page"/>
+      </w:r>
+    </w:p>
+    <w:p>
       <w:pPr>
         <w:pStyle w:val="Heading3"/>
       </w:pPr>
-      <w:bookmarkStart w:id="22" w:name="heatwave-assessment"/>
+      <w:bookmarkStart w:id="22" w:name="results-breakdown-proposed-design"/>
       <w:r>
-        <w:t xml:space="preserve">Heatwave Assessment</w:t>
+        <w:t xml:space="preserve">Results Breakdown: Proposed Design</w:t>
       </w:r>
       <w:bookmarkEnd w:id="22"/>
     </w:p>
@@ -87,30 +92,22 @@
         <w:pStyle w:val="FirstParagraph"/>
       </w:pPr>
       <w:r>
-        <w:t xml:space="preserve">DSY2 2020, High Emission Scenario, 50%</w:t>
-      </w:r>
-    </w:p>
-    <w:p>
-      <w:pPr>
-        <w:pStyle w:val="BodyText"/>
-      </w:pPr>
-      <w:r>
         <w:drawing>
           <wp:inline>
-            <wp:extent cx="6400800" cy="2090928"/>
+            <wp:extent cx="6400800" cy="2667000"/>
             <wp:effectExtent b="0" l="0" r="0" t="0"/>
             <wp:docPr descr="" title="" id="1" name="Picture"/>
             <a:graphic>
               <a:graphicData uri="http://schemas.openxmlformats.org/drawingml/2006/picture">
                 <pic:pic>
                   <pic:nvPicPr>
-                    <pic:cNvPr descr="../data\interim\TM59\000_test__TM59results.jpeg" id="0" name="Picture"/>
+                    <pic:cNvPr descr="../data\interim\TM59\graphs\000_test__percent_pass.jpg" id="0" name="Picture"/>
                     <pic:cNvPicPr>
                       <a:picLocks noChangeArrowheads="1" noChangeAspect="1"/>
                     </pic:cNvPicPr>
                   </pic:nvPicPr>
                   <pic:blipFill>
-                    <a:blip r:embed="rId21"/>
+                    <a:blip r:embed="rId23"/>
                     <a:stretch>
                       <a:fillRect/>
                     </a:stretch>
@@ -118,7 +115,7 @@
                   <pic:spPr bwMode="auto">
                     <a:xfrm>
                       <a:off x="0" y="0"/>
-                      <a:ext cx="6400800" cy="2090928"/>
+                      <a:ext cx="6400800" cy="2667000"/>
                     </a:xfrm>
                     <a:prstGeom prst="rect">
                       <a:avLst/>
@@ -142,30 +139,22 @@
         <w:pStyle w:val="BodyText"/>
       </w:pPr>
       <w:r>
-        <w:t xml:space="preserve">DSY3 2020, High Emission Scenario, 50%</w:t>
-      </w:r>
-    </w:p>
-    <w:p>
-      <w:pPr>
-        <w:pStyle w:val="BodyText"/>
-      </w:pPr>
-      <w:r>
         <w:drawing>
           <wp:inline>
-            <wp:extent cx="6400800" cy="2090928"/>
+            <wp:extent cx="6400800" cy="2667000"/>
             <wp:effectExtent b="0" l="0" r="0" t="0"/>
             <wp:docPr descr="" title="" id="1" name="Picture"/>
             <a:graphic>
               <a:graphicData uri="http://schemas.openxmlformats.org/drawingml/2006/picture">
                 <pic:pic>
                   <pic:nvPicPr>
-                    <pic:cNvPr descr="../data\interim\TM59\000_test__TM59results.jpeg" id="0" name="Picture"/>
+                    <pic:cNvPr descr="../data\interim\TM59\graphs\000_test__crit_category.jpg" id="0" name="Picture"/>
                     <pic:cNvPicPr>
                       <a:picLocks noChangeArrowheads="1" noChangeAspect="1"/>
                     </pic:cNvPicPr>
                   </pic:nvPicPr>
                   <pic:blipFill>
-                    <a:blip r:embed="rId21"/>
+                    <a:blip r:embed="rId24"/>
                     <a:stretch>
                       <a:fillRect/>
                     </a:stretch>
@@ -173,7 +162,7 @@
                   <pic:spPr bwMode="auto">
                     <a:xfrm>
                       <a:off x="0" y="0"/>
-                      <a:ext cx="6400800" cy="2090928"/>
+                      <a:ext cx="6400800" cy="2667000"/>
                     </a:xfrm>
                     <a:prstGeom prst="rect">
                       <a:avLst/>
@@ -196,91 +185,6 @@
       <w:pPr>
         <w:pStyle w:val="BodyText"/>
       </w:pPr>
-    </w:p>
-    <w:p>
-      <w:pPr>
-        <w:pStyle w:val="Heading3"/>
-      </w:pPr>
-      <w:bookmarkStart w:id="23" w:name="future-assessment"/>
-      <w:r>
-        <w:t xml:space="preserve">Future Assessment</w:t>
-      </w:r>
-      <w:bookmarkEnd w:id="23"/>
-    </w:p>
-    <w:p>
-      <w:pPr>
-        <w:pStyle w:val="FirstParagraph"/>
-      </w:pPr>
-      <w:r>
-        <w:t xml:space="preserve">DSY1 2030, High Emission Scenario, 50%</w:t>
-      </w:r>
-    </w:p>
-    <w:p>
-      <w:pPr>
-        <w:pStyle w:val="BodyText"/>
-      </w:pPr>
-      <w:r>
-        <w:drawing>
-          <wp:inline>
-            <wp:extent cx="6400800" cy="2090928"/>
-            <wp:effectExtent b="0" l="0" r="0" t="0"/>
-            <wp:docPr descr="" title="" id="1" name="Picture"/>
-            <a:graphic>
-              <a:graphicData uri="http://schemas.openxmlformats.org/drawingml/2006/picture">
-                <pic:pic>
-                  <pic:nvPicPr>
-                    <pic:cNvPr descr="../data\interim\TM59\000_test__TM59results.jpeg" id="0" name="Picture"/>
-                    <pic:cNvPicPr>
-                      <a:picLocks noChangeArrowheads="1" noChangeAspect="1"/>
-                    </pic:cNvPicPr>
-                  </pic:nvPicPr>
-                  <pic:blipFill>
-                    <a:blip r:embed="rId21"/>
-                    <a:stretch>
-                      <a:fillRect/>
-                    </a:stretch>
-                  </pic:blipFill>
-                  <pic:spPr bwMode="auto">
-                    <a:xfrm>
-                      <a:off x="0" y="0"/>
-                      <a:ext cx="6400800" cy="2090928"/>
-                    </a:xfrm>
-                    <a:prstGeom prst="rect">
-                      <a:avLst/>
-                    </a:prstGeom>
-                    <a:noFill/>
-                    <a:ln w="9525">
-                      <a:noFill/>
-                      <a:headEnd/>
-                      <a:tailEnd/>
-                    </a:ln>
-                  </pic:spPr>
-                </pic:pic>
-              </a:graphicData>
-            </a:graphic>
-          </wp:inline>
-        </w:drawing>
-      </w:r>
-    </w:p>
-    <w:p>
-      <w:r>
-        <w:br w:type="page"/>
-      </w:r>
-    </w:p>
-    <w:p>
-      <w:pPr>
-        <w:pStyle w:val="Heading3"/>
-      </w:pPr>
-      <w:bookmarkStart w:id="24" w:name="results-breakdown-proposed-design"/>
-      <w:r>
-        <w:t xml:space="preserve">Results Breakdown: Proposed Design</w:t>
-      </w:r>
-      <w:bookmarkEnd w:id="24"/>
-    </w:p>
-    <w:p>
-      <w:pPr>
-        <w:pStyle w:val="FirstParagraph"/>
-      </w:pPr>
       <w:r>
         <w:drawing>
           <wp:inline>
@@ -291,7 +195,7 @@
               <a:graphicData uri="http://schemas.openxmlformats.org/drawingml/2006/picture">
                 <pic:pic>
                   <pic:nvPicPr>
-                    <pic:cNvPr descr="../data\interim\TM59\graphs\000_test__percent_pass.jpg" id="0" name="Picture"/>
+                    <pic:cNvPr descr="../data\interim\TM59\graphs\000_test__av_non_bedroom.jpg" id="0" name="Picture"/>
                     <pic:cNvPicPr>
                       <a:picLocks noChangeArrowheads="1" noChangeAspect="1"/>
                     </pic:cNvPicPr>
@@ -338,7 +242,7 @@
               <a:graphicData uri="http://schemas.openxmlformats.org/drawingml/2006/picture">
                 <pic:pic>
                   <pic:nvPicPr>
-                    <pic:cNvPr descr="../data\interim\TM59\graphs\000_test__crit_category.jpg" id="0" name="Picture"/>
+                    <pic:cNvPr descr="../data\interim\TM59\graphs\000_test__av_bedroom.jpg" id="0" name="Picture"/>
                     <pic:cNvPicPr>
                       <a:picLocks noChangeArrowheads="1" noChangeAspect="1"/>
                     </pic:cNvPicPr>
@@ -372,113 +276,9 @@
       </w:r>
     </w:p>
     <w:p>
-      <w:pPr>
-        <w:pStyle w:val="BodyText"/>
-      </w:pPr>
-      <w:r>
-        <w:drawing>
-          <wp:inline>
-            <wp:extent cx="6400800" cy="2667000"/>
-            <wp:effectExtent b="0" l="0" r="0" t="0"/>
-            <wp:docPr descr="" title="" id="1" name="Picture"/>
-            <a:graphic>
-              <a:graphicData uri="http://schemas.openxmlformats.org/drawingml/2006/picture">
-                <pic:pic>
-                  <pic:nvPicPr>
-                    <pic:cNvPr descr="../data\interim\TM59\graphs\000_test__av_non_bedroom.jpg" id="0" name="Picture"/>
-                    <pic:cNvPicPr>
-                      <a:picLocks noChangeArrowheads="1" noChangeAspect="1"/>
-                    </pic:cNvPicPr>
-                  </pic:nvPicPr>
-                  <pic:blipFill>
-                    <a:blip r:embed="rId27"/>
-                    <a:stretch>
-                      <a:fillRect/>
-                    </a:stretch>
-                  </pic:blipFill>
-                  <pic:spPr bwMode="auto">
-                    <a:xfrm>
-                      <a:off x="0" y="0"/>
-                      <a:ext cx="6400800" cy="2667000"/>
-                    </a:xfrm>
-                    <a:prstGeom prst="rect">
-                      <a:avLst/>
-                    </a:prstGeom>
-                    <a:noFill/>
-                    <a:ln w="9525">
-                      <a:noFill/>
-                      <a:headEnd/>
-                      <a:tailEnd/>
-                    </a:ln>
-                  </pic:spPr>
-                </pic:pic>
-              </a:graphicData>
-            </a:graphic>
-          </wp:inline>
-        </w:drawing>
-      </w:r>
-    </w:p>
-    <w:p>
-      <w:pPr>
-        <w:pStyle w:val="BodyText"/>
-      </w:pPr>
-      <w:r>
-        <w:drawing>
-          <wp:inline>
-            <wp:extent cx="6400800" cy="2667000"/>
-            <wp:effectExtent b="0" l="0" r="0" t="0"/>
-            <wp:docPr descr="" title="" id="1" name="Picture"/>
-            <a:graphic>
-              <a:graphicData uri="http://schemas.openxmlformats.org/drawingml/2006/picture">
-                <pic:pic>
-                  <pic:nvPicPr>
-                    <pic:cNvPr descr="../data\interim\TM59\graphs\000_test__av_bedroom.jpg" id="0" name="Picture"/>
-                    <pic:cNvPicPr>
-                      <a:picLocks noChangeArrowheads="1" noChangeAspect="1"/>
-                    </pic:cNvPicPr>
-                  </pic:nvPicPr>
-                  <pic:blipFill>
-                    <a:blip r:embed="rId28"/>
-                    <a:stretch>
-                      <a:fillRect/>
-                    </a:stretch>
-                  </pic:blipFill>
-                  <pic:spPr bwMode="auto">
-                    <a:xfrm>
-                      <a:off x="0" y="0"/>
-                      <a:ext cx="6400800" cy="2667000"/>
-                    </a:xfrm>
-                    <a:prstGeom prst="rect">
-                      <a:avLst/>
-                    </a:prstGeom>
-                    <a:noFill/>
-                    <a:ln w="9525">
-                      <a:noFill/>
-                      <a:headEnd/>
-                      <a:tailEnd/>
-                    </a:ln>
-                  </pic:spPr>
-                </pic:pic>
-              </a:graphicData>
-            </a:graphic>
-          </wp:inline>
-        </w:drawing>
-      </w:r>
-    </w:p>
-    <w:p>
       <w:r>
         <w:br w:type="page"/>
       </w:r>
-    </w:p>
-    <w:p>
-      <w:pPr>
-        <w:pStyle w:val="Heading3"/>
-      </w:pPr>
-      <w:bookmarkStart w:id="29" w:name="temperature-breakdown-proposed-design"/>
-      <w:r>
-        <w:t xml:space="preserve">Temperature Breakdown: Proposed Design</w:t>
-      </w:r>
-      <w:bookmarkEnd w:id="29"/>
     </w:p>
     <w:tbl>
       <w:tblPr>
@@ -545,7 +345,7 @@
                           </pic:cNvPicPr>
                         </pic:nvPicPr>
                         <pic:blipFill>
-                          <a:blip r:embed="rId30"/>
+                          <a:blip r:embed="rId27"/>
                           <a:stretch>
                             <a:fillRect/>
                           </a:stretch>
@@ -595,7 +395,7 @@
                           </pic:cNvPicPr>
                         </pic:nvPicPr>
                         <pic:blipFill>
-                          <a:blip r:embed="rId31"/>
+                          <a:blip r:embed="rId28"/>
                           <a:stretch>
                             <a:fillRect/>
                           </a:stretch>
@@ -647,7 +447,7 @@
                           </pic:cNvPicPr>
                         </pic:nvPicPr>
                         <pic:blipFill>
-                          <a:blip r:embed="rId32"/>
+                          <a:blip r:embed="rId29"/>
                           <a:stretch>
                             <a:fillRect/>
                           </a:stretch>
@@ -697,7 +497,7 @@
                           </pic:cNvPicPr>
                         </pic:nvPicPr>
                         <pic:blipFill>
-                          <a:blip r:embed="rId33"/>
+                          <a:blip r:embed="rId30"/>
                           <a:stretch>
                             <a:fillRect/>
                           </a:stretch>
@@ -749,7 +549,7 @@
                           </pic:cNvPicPr>
                         </pic:nvPicPr>
                         <pic:blipFill>
-                          <a:blip r:embed="rId34"/>
+                          <a:blip r:embed="rId31"/>
                           <a:stretch>
                             <a:fillRect/>
                           </a:stretch>

</xml_diff>

<commit_message>
Streamlined output graphs in report
</commit_message>
<xml_diff>
--- a/TEST_OVERHEATING/INTERNAL_TOOLS/reports/overheating_report.docx
+++ b/TEST_OVERHEATING/INTERNAL_TOOLS/reports/overheating_report.docx
@@ -101,7 +101,7 @@
               <a:graphicData uri="http://schemas.openxmlformats.org/drawingml/2006/picture">
                 <pic:pic>
                   <pic:nvPicPr>
-                    <pic:cNvPr descr="../data\interim\TM59\graphs\000_test__percent_pass.jpg" id="0" name="Picture"/>
+                    <pic:cNvPr descr="../data\interim\TM59\graphs\000_test__crit_category.jpg" id="0" name="Picture"/>
                     <pic:cNvPicPr>
                       <a:picLocks noChangeArrowheads="1" noChangeAspect="1"/>
                     </pic:cNvPicPr>
@@ -148,7 +148,7 @@
               <a:graphicData uri="http://schemas.openxmlformats.org/drawingml/2006/picture">
                 <pic:pic>
                   <pic:nvPicPr>
-                    <pic:cNvPr descr="../data\interim\TM59\graphs\000_test__crit_category.jpg" id="0" name="Picture"/>
+                    <pic:cNvPr descr="../data\interim\TM59\graphs\000_test__av_non_bedroom.jpg" id="0" name="Picture"/>
                     <pic:cNvPicPr>
                       <a:picLocks noChangeArrowheads="1" noChangeAspect="1"/>
                     </pic:cNvPicPr>
@@ -195,60 +195,13 @@
               <a:graphicData uri="http://schemas.openxmlformats.org/drawingml/2006/picture">
                 <pic:pic>
                   <pic:nvPicPr>
-                    <pic:cNvPr descr="../data\interim\TM59\graphs\000_test__av_non_bedroom.jpg" id="0" name="Picture"/>
+                    <pic:cNvPr descr="../data\interim\TM59\graphs\000_test__av_bedroom.jpg" id="0" name="Picture"/>
                     <pic:cNvPicPr>
                       <a:picLocks noChangeArrowheads="1" noChangeAspect="1"/>
                     </pic:cNvPicPr>
                   </pic:nvPicPr>
                   <pic:blipFill>
                     <a:blip r:embed="rId25"/>
-                    <a:stretch>
-                      <a:fillRect/>
-                    </a:stretch>
-                  </pic:blipFill>
-                  <pic:spPr bwMode="auto">
-                    <a:xfrm>
-                      <a:off x="0" y="0"/>
-                      <a:ext cx="6400800" cy="2667000"/>
-                    </a:xfrm>
-                    <a:prstGeom prst="rect">
-                      <a:avLst/>
-                    </a:prstGeom>
-                    <a:noFill/>
-                    <a:ln w="9525">
-                      <a:noFill/>
-                      <a:headEnd/>
-                      <a:tailEnd/>
-                    </a:ln>
-                  </pic:spPr>
-                </pic:pic>
-              </a:graphicData>
-            </a:graphic>
-          </wp:inline>
-        </w:drawing>
-      </w:r>
-    </w:p>
-    <w:p>
-      <w:pPr>
-        <w:pStyle w:val="BodyText"/>
-      </w:pPr>
-      <w:r>
-        <w:drawing>
-          <wp:inline>
-            <wp:extent cx="6400800" cy="2667000"/>
-            <wp:effectExtent b="0" l="0" r="0" t="0"/>
-            <wp:docPr descr="" title="" id="1" name="Picture"/>
-            <a:graphic>
-              <a:graphicData uri="http://schemas.openxmlformats.org/drawingml/2006/picture">
-                <pic:pic>
-                  <pic:nvPicPr>
-                    <pic:cNvPr descr="../data\interim\TM59\graphs\000_test__av_bedroom.jpg" id="0" name="Picture"/>
-                    <pic:cNvPicPr>
-                      <a:picLocks noChangeArrowheads="1" noChangeAspect="1"/>
-                    </pic:cNvPicPr>
-                  </pic:nvPicPr>
-                  <pic:blipFill>
-                    <a:blip r:embed="rId26"/>
                     <a:stretch>
                       <a:fillRect/>
                     </a:stretch>
@@ -345,7 +298,7 @@
                           </pic:cNvPicPr>
                         </pic:nvPicPr>
                         <pic:blipFill>
-                          <a:blip r:embed="rId27"/>
+                          <a:blip r:embed="rId26"/>
                           <a:stretch>
                             <a:fillRect/>
                           </a:stretch>
@@ -395,7 +348,7 @@
                           </pic:cNvPicPr>
                         </pic:nvPicPr>
                         <pic:blipFill>
-                          <a:blip r:embed="rId28"/>
+                          <a:blip r:embed="rId27"/>
                           <a:stretch>
                             <a:fillRect/>
                           </a:stretch>
@@ -447,7 +400,7 @@
                           </pic:cNvPicPr>
                         </pic:nvPicPr>
                         <pic:blipFill>
-                          <a:blip r:embed="rId29"/>
+                          <a:blip r:embed="rId28"/>
                           <a:stretch>
                             <a:fillRect/>
                           </a:stretch>
@@ -497,7 +450,7 @@
                           </pic:cNvPicPr>
                         </pic:nvPicPr>
                         <pic:blipFill>
-                          <a:blip r:embed="rId30"/>
+                          <a:blip r:embed="rId29"/>
                           <a:stretch>
                             <a:fillRect/>
                           </a:stretch>
@@ -549,7 +502,7 @@
                           </pic:cNvPicPr>
                         </pic:nvPicPr>
                         <pic:blipFill>
-                          <a:blip r:embed="rId31"/>
+                          <a:blip r:embed="rId30"/>
                           <a:stretch>
                             <a:fillRect/>
                           </a:stretch>

</xml_diff>